<commit_message>
del indent first parahraph
</commit_message>
<xml_diff>
--- a/test1.docx
+++ b/test1.docx
@@ -12,20 +12,22 @@
       </w:r>
     </w:p>
     <w:p>
+      <w:pPr>
+        <w:spacing w:before="0"/>
+      </w:pPr>
       <w:r>
         <w:rPr>
           <w:b/>
         </w:rPr>
         <w:br/>
-        <w:t xml:space="preserve">        Property Address: oleh</w:t>
+        <w:t>Property Address: oleh</w:t>
         <w:br/>
-        <w:t xml:space="preserve">        Unit #: oleh</w:t>
+        <w:t>Unit #: oleh</w:t>
         <w:br/>
-        <w:t xml:space="preserve">        City, State, ZIP: oleh</w:t>
+        <w:t>City, State, ZIP: oleh</w:t>
         <w:br/>
-        <w:t xml:space="preserve">        Date of Application: oleh</w:t>
+        <w:t>Date of Application: oleh</w:t>
         <w:br/>
-        <w:t xml:space="preserve">    </w:t>
       </w:r>
     </w:p>
     <w:tbl>
@@ -70,7 +72,7 @@
           <w:tcPr>
             <w:tcW w:type="dxa" w:w="1440"/>
             <w:tcBorders>
-              <w:bottom w:sz="10" w:val="single" w:color="#00FF00"/>
+              <w:bottom w:sz="10" w:val="single" w:color="#000000"/>
             </w:tcBorders>
           </w:tcPr>
           <w:p>
@@ -91,7 +93,7 @@
           <w:tcPr>
             <w:tcW w:type="dxa" w:w="1440"/>
             <w:tcBorders>
-              <w:bottom w:sz="10" w:val="single" w:color="#00FF00"/>
+              <w:bottom w:sz="10" w:val="single" w:color="#000000"/>
             </w:tcBorders>
           </w:tcPr>
           <w:p>
@@ -112,7 +114,7 @@
           <w:tcPr>
             <w:tcW w:type="dxa" w:w="1440"/>
             <w:tcBorders>
-              <w:bottom w:sz="10" w:val="single" w:color="#00FF00"/>
+              <w:bottom w:sz="10" w:val="single" w:color="#000000"/>
             </w:tcBorders>
           </w:tcPr>
           <w:p>
@@ -135,7 +137,7 @@
           <w:tcPr>
             <w:tcW w:type="dxa" w:w="1440"/>
             <w:tcBorders>
-              <w:bottom w:sz="10" w:val="single" w:color="#00FF00"/>
+              <w:bottom w:sz="10" w:val="single" w:color="#000000"/>
             </w:tcBorders>
           </w:tcPr>
           <w:p>
@@ -156,7 +158,7 @@
           <w:tcPr>
             <w:tcW w:type="dxa" w:w="1440"/>
             <w:tcBorders>
-              <w:bottom w:sz="10" w:val="single" w:color="#00FF00"/>
+              <w:bottom w:sz="10" w:val="single" w:color="#000000"/>
             </w:tcBorders>
           </w:tcPr>
           <w:p>
@@ -177,7 +179,7 @@
           <w:tcPr>
             <w:tcW w:type="dxa" w:w="1440"/>
             <w:tcBorders>
-              <w:bottom w:sz="10" w:val="single" w:color="#00FF00"/>
+              <w:bottom w:sz="10" w:val="single" w:color="#000000"/>
             </w:tcBorders>
           </w:tcPr>
           <w:p>
@@ -200,7 +202,7 @@
           <w:tcPr>
             <w:tcW w:type="dxa" w:w="1440"/>
             <w:tcBorders>
-              <w:bottom w:sz="10" w:val="single" w:color="#00FF00"/>
+              <w:bottom w:sz="10" w:val="single" w:color="#000000"/>
             </w:tcBorders>
           </w:tcPr>
           <w:p>
@@ -223,7 +225,7 @@
           <w:tcPr>
             <w:tcW w:type="dxa" w:w="1440"/>
             <w:tcBorders>
-              <w:bottom w:sz="10" w:val="single" w:color="#00FF00"/>
+              <w:bottom w:sz="10" w:val="single" w:color="#000000"/>
             </w:tcBorders>
           </w:tcPr>
           <w:p>
@@ -244,7 +246,7 @@
           <w:tcPr>
             <w:tcW w:type="dxa" w:w="1440"/>
             <w:tcBorders>
-              <w:bottom w:sz="10" w:val="single" w:color="#00FF00"/>
+              <w:bottom w:sz="10" w:val="single" w:color="#000000"/>
             </w:tcBorders>
           </w:tcPr>
           <w:p>
@@ -295,7 +297,7 @@
           <w:tcPr>
             <w:tcW w:type="dxa" w:w="1440"/>
             <w:tcBorders>
-              <w:bottom w:sz="10" w:val="single" w:color="#00FF00"/>
+              <w:bottom w:sz="10" w:val="single" w:color="#000000"/>
             </w:tcBorders>
           </w:tcPr>
           <w:p>
@@ -316,7 +318,7 @@
           <w:tcPr>
             <w:tcW w:type="dxa" w:w="1440"/>
             <w:tcBorders>
-              <w:bottom w:sz="10" w:val="single" w:color="#00FF00"/>
+              <w:bottom w:sz="10" w:val="single" w:color="#000000"/>
             </w:tcBorders>
           </w:tcPr>
           <w:p>
@@ -337,7 +339,7 @@
           <w:tcPr>
             <w:tcW w:type="dxa" w:w="1440"/>
             <w:tcBorders>
-              <w:bottom w:sz="10" w:val="single" w:color="#00FF00"/>
+              <w:bottom w:sz="10" w:val="single" w:color="#000000"/>
             </w:tcBorders>
           </w:tcPr>
           <w:p>
@@ -360,7 +362,7 @@
           <w:tcPr>
             <w:tcW w:type="dxa" w:w="1440"/>
             <w:tcBorders>
-              <w:bottom w:sz="10" w:val="single" w:color="#00FF00"/>
+              <w:bottom w:sz="10" w:val="single" w:color="#000000"/>
             </w:tcBorders>
           </w:tcPr>
           <w:p>
@@ -381,7 +383,7 @@
           <w:tcPr>
             <w:tcW w:type="dxa" w:w="1440"/>
             <w:tcBorders>
-              <w:bottom w:sz="10" w:val="single" w:color="#00FF00"/>
+              <w:bottom w:sz="10" w:val="single" w:color="#000000"/>
             </w:tcBorders>
           </w:tcPr>
           <w:p>
@@ -402,7 +404,7 @@
           <w:tcPr>
             <w:tcW w:type="dxa" w:w="1440"/>
             <w:tcBorders>
-              <w:bottom w:sz="10" w:val="single" w:color="#00FF00"/>
+              <w:bottom w:sz="10" w:val="single" w:color="#000000"/>
             </w:tcBorders>
           </w:tcPr>
           <w:p>
@@ -425,7 +427,7 @@
           <w:tcPr>
             <w:tcW w:type="dxa" w:w="1440"/>
             <w:tcBorders>
-              <w:bottom w:sz="10" w:val="single" w:color="#00FF00"/>
+              <w:bottom w:sz="10" w:val="single" w:color="#000000"/>
             </w:tcBorders>
           </w:tcPr>
           <w:p>
@@ -446,7 +448,7 @@
           <w:tcPr>
             <w:tcW w:type="dxa" w:w="1440"/>
             <w:tcBorders>
-              <w:bottom w:sz="10" w:val="single" w:color="#00FF00"/>
+              <w:bottom w:sz="10" w:val="single" w:color="#000000"/>
             </w:tcBorders>
           </w:tcPr>
           <w:p>
@@ -467,7 +469,7 @@
           <w:tcPr>
             <w:tcW w:type="dxa" w:w="1440"/>
             <w:tcBorders>
-              <w:bottom w:sz="10" w:val="single" w:color="#00FF00"/>
+              <w:bottom w:sz="10" w:val="single" w:color="#000000"/>
             </w:tcBorders>
           </w:tcPr>
           <w:p>
@@ -515,8 +517,8 @@
       <w:tr>
         <w:tc>
           <w:tcPr>
-            <w:tcW w:type="dxa" w:w="1728"/>
-            <w:gridSpan w:val="3"/>
+            <w:tcW w:type="dxa" w:w="2304"/>
+            <w:gridSpan w:val="4"/>
           </w:tcPr>
           <w:p>
             <w:r>
@@ -526,10 +528,10 @@
         </w:tc>
         <w:tc>
           <w:tcPr>
-            <w:tcW w:type="dxa" w:w="2304"/>
-            <w:gridSpan w:val="4"/>
+            <w:tcW w:type="dxa" w:w="1728"/>
+            <w:gridSpan w:val="3"/>
             <w:tcBorders>
-              <w:bottom w:sz="10" w:val="single" w:color="#00FF00"/>
+              <w:bottom w:sz="10" w:val="single" w:color="#000000"/>
             </w:tcBorders>
           </w:tcPr>
           <w:p/>
@@ -550,7 +552,7 @@
             <w:tcW w:type="dxa" w:w="1152"/>
             <w:gridSpan w:val="2"/>
             <w:tcBorders>
-              <w:bottom w:sz="10" w:val="single" w:color="#00FF00"/>
+              <w:bottom w:sz="10" w:val="single" w:color="#000000"/>
             </w:tcBorders>
           </w:tcPr>
           <w:p/>
@@ -604,7 +606,7 @@
             <w:tcW w:type="dxa" w:w="1152"/>
             <w:gridSpan w:val="2"/>
             <w:tcBorders>
-              <w:bottom w:sz="10" w:val="single" w:color="#00FF00"/>
+              <w:bottom w:sz="10" w:val="single" w:color="#000000"/>
             </w:tcBorders>
           </w:tcPr>
           <w:p/>
@@ -624,7 +626,7 @@
             <w:tcW w:type="dxa" w:w="1728"/>
             <w:gridSpan w:val="3"/>
             <w:tcBorders>
-              <w:bottom w:sz="10" w:val="single" w:color="#00FF00"/>
+              <w:bottom w:sz="10" w:val="single" w:color="#000000"/>
             </w:tcBorders>
           </w:tcPr>
           <w:p/>
@@ -644,7 +646,7 @@
             <w:tcW w:type="dxa" w:w="1152"/>
             <w:gridSpan w:val="2"/>
             <w:tcBorders>
-              <w:bottom w:sz="10" w:val="single" w:color="#00FF00"/>
+              <w:bottom w:sz="10" w:val="single" w:color="#000000"/>
             </w:tcBorders>
           </w:tcPr>
           <w:p/>
@@ -665,7 +667,7 @@
             <w:tcW w:type="dxa" w:w="1728"/>
             <w:gridSpan w:val="3"/>
             <w:tcBorders>
-              <w:bottom w:sz="10" w:val="single" w:color="#00FF00"/>
+              <w:bottom w:sz="10" w:val="single" w:color="#000000"/>
             </w:tcBorders>
           </w:tcPr>
           <w:p/>
@@ -688,7 +690,7 @@
             <w:tcW w:type="dxa" w:w="2304"/>
             <w:gridSpan w:val="4"/>
             <w:tcBorders>
-              <w:bottom w:sz="10" w:val="single" w:color="#00FF00"/>
+              <w:bottom w:sz="10" w:val="single" w:color="#000000"/>
             </w:tcBorders>
           </w:tcPr>
           <w:p>
@@ -713,7 +715,7 @@
             <w:tcW w:type="dxa" w:w="1728"/>
             <w:gridSpan w:val="3"/>
             <w:tcBorders>
-              <w:bottom w:sz="10" w:val="single" w:color="#00FF00"/>
+              <w:bottom w:sz="10" w:val="single" w:color="#000000"/>
             </w:tcBorders>
           </w:tcPr>
           <w:p>
@@ -727,7 +729,7 @@
             <w:tcW w:type="dxa" w:w="1152"/>
             <w:gridSpan w:val="2"/>
             <w:tcBorders>
-              <w:bottom w:sz="10" w:val="single" w:color="#00FF00"/>
+              <w:bottom w:sz="10" w:val="single" w:color="#000000"/>
             </w:tcBorders>
           </w:tcPr>
           <w:p/>
@@ -750,7 +752,7 @@
             <w:tcW w:type="dxa" w:w="5760"/>
             <w:gridSpan w:val="10"/>
             <w:tcBorders>
-              <w:bottom w:sz="10" w:val="single" w:color="#00FF00"/>
+              <w:bottom w:sz="10" w:val="single" w:color="#000000"/>
             </w:tcBorders>
           </w:tcPr>
           <w:p/>
@@ -802,7 +804,7 @@
             <w:tcW w:type="dxa" w:w="2304"/>
             <w:gridSpan w:val="4"/>
             <w:tcBorders>
-              <w:bottom w:sz="10" w:val="single" w:color="#00FF00"/>
+              <w:bottom w:sz="10" w:val="single" w:color="#000000"/>
             </w:tcBorders>
           </w:tcPr>
           <w:p/>
@@ -823,7 +825,7 @@
             <w:tcW w:type="dxa" w:w="1152"/>
             <w:gridSpan w:val="2"/>
             <w:tcBorders>
-              <w:bottom w:sz="10" w:val="single" w:color="#00FF00"/>
+              <w:bottom w:sz="10" w:val="single" w:color="#000000"/>
             </w:tcBorders>
           </w:tcPr>
           <w:p/>
@@ -877,7 +879,7 @@
             <w:tcW w:type="dxa" w:w="1152"/>
             <w:gridSpan w:val="2"/>
             <w:tcBorders>
-              <w:bottom w:sz="10" w:val="single" w:color="#00FF00"/>
+              <w:bottom w:sz="10" w:val="single" w:color="#000000"/>
             </w:tcBorders>
           </w:tcPr>
           <w:p/>
@@ -897,7 +899,7 @@
             <w:tcW w:type="dxa" w:w="1728"/>
             <w:gridSpan w:val="3"/>
             <w:tcBorders>
-              <w:bottom w:sz="10" w:val="single" w:color="#00FF00"/>
+              <w:bottom w:sz="10" w:val="single" w:color="#000000"/>
             </w:tcBorders>
           </w:tcPr>
           <w:p/>
@@ -917,7 +919,7 @@
             <w:tcW w:type="dxa" w:w="1152"/>
             <w:gridSpan w:val="2"/>
             <w:tcBorders>
-              <w:bottom w:sz="10" w:val="single" w:color="#00FF00"/>
+              <w:bottom w:sz="10" w:val="single" w:color="#000000"/>
             </w:tcBorders>
           </w:tcPr>
           <w:p/>
@@ -938,7 +940,7 @@
             <w:tcW w:type="dxa" w:w="1728"/>
             <w:gridSpan w:val="3"/>
             <w:tcBorders>
-              <w:bottom w:sz="10" w:val="single" w:color="#00FF00"/>
+              <w:bottom w:sz="10" w:val="single" w:color="#000000"/>
             </w:tcBorders>
           </w:tcPr>
           <w:p/>
@@ -961,7 +963,7 @@
             <w:tcW w:type="dxa" w:w="2304"/>
             <w:gridSpan w:val="4"/>
             <w:tcBorders>
-              <w:bottom w:sz="10" w:val="single" w:color="#00FF00"/>
+              <w:bottom w:sz="10" w:val="single" w:color="#000000"/>
             </w:tcBorders>
           </w:tcPr>
           <w:p>
@@ -986,7 +988,7 @@
             <w:tcW w:type="dxa" w:w="1728"/>
             <w:gridSpan w:val="3"/>
             <w:tcBorders>
-              <w:bottom w:sz="10" w:val="single" w:color="#00FF00"/>
+              <w:bottom w:sz="10" w:val="single" w:color="#000000"/>
             </w:tcBorders>
           </w:tcPr>
           <w:p>
@@ -1000,7 +1002,7 @@
             <w:tcW w:type="dxa" w:w="1152"/>
             <w:gridSpan w:val="2"/>
             <w:tcBorders>
-              <w:bottom w:sz="10" w:val="single" w:color="#00FF00"/>
+              <w:bottom w:sz="10" w:val="single" w:color="#000000"/>
             </w:tcBorders>
           </w:tcPr>
           <w:p/>
@@ -1023,7 +1025,7 @@
             <w:tcW w:type="dxa" w:w="5760"/>
             <w:gridSpan w:val="10"/>
             <w:tcBorders>
-              <w:bottom w:sz="10" w:val="single" w:color="#00FF00"/>
+              <w:bottom w:sz="10" w:val="single" w:color="#000000"/>
             </w:tcBorders>
           </w:tcPr>
           <w:p/>

</xml_diff>